<commit_message>
se agrego explicacion de los knn
</commit_message>
<xml_diff>
--- a/explicacion de los datos 2024.docx
+++ b/explicacion de los datos 2024.docx
@@ -1002,28 +1002,26 @@
         </w:rPr>
         <w:t xml:space="preserve"> se </w:t>
       </w:r>
-      <w:proofErr w:type="gramStart"/>
       <w:r>
         <w:rPr>
           <w:b/>
         </w:rPr>
-        <w:t>creaban</w:t>
-      </w:r>
-      <w:proofErr w:type="gramEnd"/>
+        <w:t>creaba</w:t>
+      </w:r>
       <w:r>
         <w:rPr>
           <w:b/>
         </w:rPr>
         <w:t xml:space="preserve"> </w:t>
       </w:r>
-      <w:proofErr w:type="spellStart"/>
       <w:r>
         <w:rPr>
           <w:b/>
         </w:rPr>
-        <w:t>erroneamente</w:t>
-      </w:r>
-      <w:proofErr w:type="spellEnd"/>
+        <w:t>erróneamente</w:t>
+      </w:r>
+      <w:bookmarkStart w:id="0" w:name="_GoBack"/>
+      <w:bookmarkEnd w:id="0"/>
       <w:r>
         <w:rPr>
           <w:b/>
@@ -1579,6 +1577,642 @@
       </w:r>
       <w:proofErr w:type="spellEnd"/>
     </w:p>
+    <w:p>
+      <w:r>
+        <w:rPr>
+          <w:noProof/>
+          <w:lang w:eastAsia="es-AR"/>
+        </w:rPr>
+        <w:drawing>
+          <wp:inline distT="0" distB="0" distL="0" distR="0">
+            <wp:extent cx="5400675" cy="3914775"/>
+            <wp:effectExtent l="0" t="0" r="9525" b="9525"/>
+            <wp:docPr id="11" name="Imagen 11"/>
+            <wp:cNvGraphicFramePr>
+              <a:graphicFrameLocks xmlns:a="http://schemas.openxmlformats.org/drawingml/2006/main" noChangeAspect="1"/>
+            </wp:cNvGraphicFramePr>
+            <a:graphic xmlns:a="http://schemas.openxmlformats.org/drawingml/2006/main">
+              <a:graphicData uri="http://schemas.openxmlformats.org/drawingml/2006/picture">
+                <pic:pic xmlns:pic="http://schemas.openxmlformats.org/drawingml/2006/picture">
+                  <pic:nvPicPr>
+                    <pic:cNvPr id="0" name="Picture 3"/>
+                    <pic:cNvPicPr>
+                      <a:picLocks noChangeAspect="1" noChangeArrowheads="1"/>
+                    </pic:cNvPicPr>
+                  </pic:nvPicPr>
+                  <pic:blipFill>
+                    <a:blip r:embed="rId12">
+                      <a:extLst>
+                        <a:ext uri="{28A0092B-C50C-407E-A947-70E740481C1C}">
+                          <a14:useLocalDpi xmlns:a14="http://schemas.microsoft.com/office/drawing/2010/main" val="0"/>
+                        </a:ext>
+                      </a:extLst>
+                    </a:blip>
+                    <a:srcRect/>
+                    <a:stretch>
+                      <a:fillRect/>
+                    </a:stretch>
+                  </pic:blipFill>
+                  <pic:spPr bwMode="auto">
+                    <a:xfrm>
+                      <a:off x="0" y="0"/>
+                      <a:ext cx="5400675" cy="3914775"/>
+                    </a:xfrm>
+                    <a:prstGeom prst="rect">
+                      <a:avLst/>
+                    </a:prstGeom>
+                    <a:noFill/>
+                    <a:ln>
+                      <a:noFill/>
+                    </a:ln>
+                  </pic:spPr>
+                </pic:pic>
+              </a:graphicData>
+            </a:graphic>
+          </wp:inline>
+        </w:drawing>
+      </w:r>
+    </w:p>
+    <w:p>
+      <w:pPr>
+        <w:rPr>
+          <w:b/>
+        </w:rPr>
+      </w:pPr>
+      <w:r>
+        <w:rPr>
+          <w:b/>
+        </w:rPr>
+        <w:t>Corte en 500</w:t>
+      </w:r>
+      <w:r>
+        <w:rPr>
+          <w:b/>
+        </w:rPr>
+        <w:t xml:space="preserve">, para cada </w:t>
+      </w:r>
+      <w:proofErr w:type="spellStart"/>
+      <w:r>
+        <w:rPr>
+          <w:b/>
+        </w:rPr>
+        <w:t>knn</w:t>
+      </w:r>
+      <w:proofErr w:type="spellEnd"/>
+      <w:r>
+        <w:rPr>
+          <w:b/>
+        </w:rPr>
+        <w:t xml:space="preserve"> se retira la columna fecha</w:t>
+      </w:r>
+      <w:r>
+        <w:rPr>
+          <w:b/>
+        </w:rPr>
+        <w:t xml:space="preserve">, luego se agregan para quitar los </w:t>
+      </w:r>
+      <w:proofErr w:type="spellStart"/>
+      <w:r>
+        <w:rPr>
+          <w:b/>
+        </w:rPr>
+        <w:t>outlier</w:t>
+      </w:r>
+      <w:proofErr w:type="spellEnd"/>
+      <w:r>
+        <w:rPr>
+          <w:b/>
+        </w:rPr>
+        <w:t xml:space="preserve"> y posteriormente generar la columna predictor </w:t>
+      </w:r>
+      <w:proofErr w:type="spellStart"/>
+      <w:r>
+        <w:rPr>
+          <w:b/>
+        </w:rPr>
+        <w:t>flag</w:t>
+      </w:r>
+      <w:proofErr w:type="spellEnd"/>
+      <w:r>
+        <w:rPr>
+          <w:b/>
+        </w:rPr>
+        <w:t>, finalmente se vuelve a quitar la columna fecha</w:t>
+      </w:r>
+    </w:p>
+    <w:p/>
+    <w:tbl>
+      <w:tblPr>
+        <w:tblStyle w:val="Tablaconcuadrcula"/>
+        <w:tblW w:w="8393" w:type="dxa"/>
+        <w:tblInd w:w="137" w:type="dxa"/>
+        <w:tblLayout w:type="fixed"/>
+        <w:tblLook w:val="04A0" w:firstRow="1" w:lastRow="0" w:firstColumn="1" w:lastColumn="0" w:noHBand="0" w:noVBand="1"/>
+      </w:tblPr>
+      <w:tblGrid>
+        <w:gridCol w:w="425"/>
+        <w:gridCol w:w="709"/>
+        <w:gridCol w:w="851"/>
+        <w:gridCol w:w="850"/>
+        <w:gridCol w:w="1042"/>
+        <w:gridCol w:w="547"/>
+        <w:gridCol w:w="547"/>
+        <w:gridCol w:w="547"/>
+        <w:gridCol w:w="547"/>
+        <w:gridCol w:w="1023"/>
+        <w:gridCol w:w="1305"/>
+      </w:tblGrid>
+      <w:tr>
+        <w:trPr>
+          <w:trHeight w:val="331"/>
+        </w:trPr>
+        <w:tc>
+          <w:tcPr>
+            <w:tcW w:w="425" w:type="dxa"/>
+          </w:tcPr>
+          <w:p>
+            <w:r>
+              <w:t>#</w:t>
+            </w:r>
+          </w:p>
+        </w:tc>
+        <w:tc>
+          <w:tcPr>
+            <w:tcW w:w="709" w:type="dxa"/>
+          </w:tcPr>
+          <w:p>
+            <w:r>
+              <w:t>1</w:t>
+            </w:r>
+          </w:p>
+        </w:tc>
+        <w:tc>
+          <w:tcPr>
+            <w:tcW w:w="851" w:type="dxa"/>
+          </w:tcPr>
+          <w:p>
+            <w:r>
+              <w:t>N-Días</w:t>
+            </w:r>
+          </w:p>
+        </w:tc>
+        <w:tc>
+          <w:tcPr>
+            <w:tcW w:w="850" w:type="dxa"/>
+          </w:tcPr>
+          <w:p>
+            <w:r>
+              <w:t>2</w:t>
+            </w:r>
+          </w:p>
+        </w:tc>
+        <w:tc>
+          <w:tcPr>
+            <w:tcW w:w="1042" w:type="dxa"/>
+          </w:tcPr>
+          <w:p>
+            <w:r>
+              <w:t>3</w:t>
+            </w:r>
+          </w:p>
+        </w:tc>
+        <w:tc>
+          <w:tcPr>
+            <w:tcW w:w="547" w:type="dxa"/>
+          </w:tcPr>
+          <w:p>
+            <w:r>
+              <w:t>4</w:t>
+            </w:r>
+          </w:p>
+        </w:tc>
+        <w:tc>
+          <w:tcPr>
+            <w:tcW w:w="547" w:type="dxa"/>
+          </w:tcPr>
+          <w:p>
+            <w:r>
+              <w:t>5</w:t>
+            </w:r>
+          </w:p>
+        </w:tc>
+        <w:tc>
+          <w:tcPr>
+            <w:tcW w:w="547" w:type="dxa"/>
+          </w:tcPr>
+          <w:p>
+            <w:r>
+              <w:t>6</w:t>
+            </w:r>
+          </w:p>
+        </w:tc>
+        <w:tc>
+          <w:tcPr>
+            <w:tcW w:w="547" w:type="dxa"/>
+          </w:tcPr>
+          <w:p>
+            <w:r>
+              <w:t>7</w:t>
+            </w:r>
+          </w:p>
+        </w:tc>
+        <w:tc>
+          <w:tcPr>
+            <w:tcW w:w="1023" w:type="dxa"/>
+          </w:tcPr>
+          <w:p>
+            <w:r>
+              <w:t>% Test</w:t>
+            </w:r>
+          </w:p>
+        </w:tc>
+        <w:tc>
+          <w:tcPr>
+            <w:tcW w:w="1305" w:type="dxa"/>
+          </w:tcPr>
+          <w:p>
+            <w:r>
+              <w:t>SMAPE</w:t>
+            </w:r>
+          </w:p>
+        </w:tc>
+      </w:tr>
+      <w:tr>
+        <w:tc>
+          <w:tcPr>
+            <w:tcW w:w="425" w:type="dxa"/>
+          </w:tcPr>
+          <w:p>
+            <w:r>
+              <w:t>1</w:t>
+            </w:r>
+          </w:p>
+        </w:tc>
+        <w:tc>
+          <w:tcPr>
+            <w:tcW w:w="709" w:type="dxa"/>
+          </w:tcPr>
+          <w:p>
+            <w:r>
+              <w:t>A</w:t>
+            </w:r>
+          </w:p>
+        </w:tc>
+        <w:tc>
+          <w:tcPr>
+            <w:tcW w:w="851" w:type="dxa"/>
+          </w:tcPr>
+          <w:p>
+            <w:r>
+              <w:t>28</w:t>
+            </w:r>
+          </w:p>
+        </w:tc>
+        <w:tc>
+          <w:tcPr>
+            <w:tcW w:w="850" w:type="dxa"/>
+          </w:tcPr>
+          <w:p>
+            <w:r>
+              <w:rPr>
+                <w:rFonts w:ascii="var(--colab-code-font-family)" w:hAnsi="var(--colab-code-font-family)"/>
+                <w:color w:val="212121"/>
+                <w:lang w:val="en-US"/>
+              </w:rPr>
+              <w:t>416</w:t>
+            </w:r>
+          </w:p>
+        </w:tc>
+        <w:tc>
+          <w:tcPr>
+            <w:tcW w:w="1042" w:type="dxa"/>
+          </w:tcPr>
+          <w:p>
+            <w:r>
+              <w:rPr>
+                <w:rFonts w:ascii="var(--colab-code-font-family)" w:hAnsi="var(--colab-code-font-family)"/>
+                <w:color w:val="212121"/>
+                <w:lang w:val="en-US"/>
+              </w:rPr>
+              <w:t>0.00153</w:t>
+            </w:r>
+          </w:p>
+        </w:tc>
+        <w:tc>
+          <w:tcPr>
+            <w:tcW w:w="547" w:type="dxa"/>
+          </w:tcPr>
+          <w:p>
+            <w:r>
+              <w:t>0.1</w:t>
+            </w:r>
+          </w:p>
+        </w:tc>
+        <w:tc>
+          <w:tcPr>
+            <w:tcW w:w="547" w:type="dxa"/>
+          </w:tcPr>
+          <w:p>
+            <w:r>
+              <w:t>0.1</w:t>
+            </w:r>
+          </w:p>
+        </w:tc>
+        <w:tc>
+          <w:tcPr>
+            <w:tcW w:w="547" w:type="dxa"/>
+          </w:tcPr>
+          <w:p>
+            <w:r>
+              <w:t>32</w:t>
+            </w:r>
+          </w:p>
+        </w:tc>
+        <w:tc>
+          <w:tcPr>
+            <w:tcW w:w="547" w:type="dxa"/>
+          </w:tcPr>
+          <w:p>
+            <w:r>
+              <w:t>10</w:t>
+            </w:r>
+          </w:p>
+        </w:tc>
+        <w:tc>
+          <w:tcPr>
+            <w:tcW w:w="1023" w:type="dxa"/>
+          </w:tcPr>
+          <w:p>
+            <w:r>
+              <w:t>20</w:t>
+            </w:r>
+          </w:p>
+        </w:tc>
+        <w:tc>
+          <w:tcPr>
+            <w:tcW w:w="1305" w:type="dxa"/>
+          </w:tcPr>
+          <w:p>
+            <w:pPr>
+              <w:rPr>
+                <w:highlight w:val="green"/>
+              </w:rPr>
+            </w:pPr>
+            <w:r>
+              <w:rPr>
+                <w:highlight w:val="green"/>
+              </w:rPr>
+              <w:t>0.281680</w:t>
+            </w:r>
+          </w:p>
+        </w:tc>
+      </w:tr>
+      <w:tr>
+        <w:tc>
+          <w:tcPr>
+            <w:tcW w:w="425" w:type="dxa"/>
+          </w:tcPr>
+          <w:p>
+            <w:r>
+              <w:t>2</w:t>
+            </w:r>
+          </w:p>
+        </w:tc>
+        <w:tc>
+          <w:tcPr>
+            <w:tcW w:w="709" w:type="dxa"/>
+          </w:tcPr>
+          <w:p>
+            <w:r>
+              <w:t>A</w:t>
+            </w:r>
+          </w:p>
+        </w:tc>
+        <w:tc>
+          <w:tcPr>
+            <w:tcW w:w="851" w:type="dxa"/>
+          </w:tcPr>
+          <w:p>
+            <w:r>
+              <w:t>28</w:t>
+            </w:r>
+          </w:p>
+        </w:tc>
+        <w:tc>
+          <w:tcPr>
+            <w:tcW w:w="850" w:type="dxa"/>
+          </w:tcPr>
+          <w:p>
+            <w:r>
+              <w:rPr>
+                <w:rFonts w:ascii="var(--colab-code-font-family)" w:hAnsi="var(--colab-code-font-family)"/>
+                <w:color w:val="212121"/>
+                <w:lang w:val="en-US"/>
+              </w:rPr>
+              <w:t>416</w:t>
+            </w:r>
+          </w:p>
+        </w:tc>
+        <w:tc>
+          <w:tcPr>
+            <w:tcW w:w="1042" w:type="dxa"/>
+          </w:tcPr>
+          <w:p>
+            <w:r>
+              <w:rPr>
+                <w:rFonts w:ascii="var(--colab-code-font-family)" w:hAnsi="var(--colab-code-font-family)"/>
+                <w:color w:val="212121"/>
+                <w:lang w:val="en-US"/>
+              </w:rPr>
+              <w:t>0.00153</w:t>
+            </w:r>
+          </w:p>
+        </w:tc>
+        <w:tc>
+          <w:tcPr>
+            <w:tcW w:w="547" w:type="dxa"/>
+          </w:tcPr>
+          <w:p>
+            <w:r>
+              <w:t>0.1</w:t>
+            </w:r>
+          </w:p>
+        </w:tc>
+        <w:tc>
+          <w:tcPr>
+            <w:tcW w:w="547" w:type="dxa"/>
+          </w:tcPr>
+          <w:p>
+            <w:r>
+              <w:t>0.1</w:t>
+            </w:r>
+          </w:p>
+        </w:tc>
+        <w:tc>
+          <w:tcPr>
+            <w:tcW w:w="547" w:type="dxa"/>
+          </w:tcPr>
+          <w:p>
+            <w:r>
+              <w:t>32</w:t>
+            </w:r>
+          </w:p>
+        </w:tc>
+        <w:tc>
+          <w:tcPr>
+            <w:tcW w:w="547" w:type="dxa"/>
+          </w:tcPr>
+          <w:p>
+            <w:r>
+              <w:t>10</w:t>
+            </w:r>
+          </w:p>
+        </w:tc>
+        <w:tc>
+          <w:tcPr>
+            <w:tcW w:w="1023" w:type="dxa"/>
+          </w:tcPr>
+          <w:p>
+            <w:r>
+              <w:t>30</w:t>
+            </w:r>
+          </w:p>
+        </w:tc>
+        <w:tc>
+          <w:tcPr>
+            <w:tcW w:w="1305" w:type="dxa"/>
+          </w:tcPr>
+          <w:p>
+            <w:r>
+              <w:t>0.3110</w:t>
+            </w:r>
+          </w:p>
+        </w:tc>
+      </w:tr>
+    </w:tbl>
+    <w:p/>
+    <w:p>
+      <w:r>
+        <w:t xml:space="preserve">A= Algoritmo </w:t>
+      </w:r>
+      <w:proofErr w:type="spellStart"/>
+      <w:r>
+        <w:t>Hyperband</w:t>
+      </w:r>
+      <w:proofErr w:type="spellEnd"/>
+    </w:p>
+    <w:p>
+      <w:r>
+        <w:t>B=</w:t>
+      </w:r>
+      <w:r>
+        <w:t xml:space="preserve"> </w:t>
+      </w:r>
+      <w:r>
+        <w:t xml:space="preserve">Algoritmo </w:t>
+      </w:r>
+      <w:proofErr w:type="spellStart"/>
+      <w:r>
+        <w:t>Bayesian</w:t>
+      </w:r>
+      <w:proofErr w:type="spellEnd"/>
+      <w:r>
+        <w:t xml:space="preserve"> </w:t>
+      </w:r>
+      <w:proofErr w:type="spellStart"/>
+      <w:r>
+        <w:t>optimization</w:t>
+      </w:r>
+      <w:proofErr w:type="spellEnd"/>
+    </w:p>
+    <w:p/>
+    <w:p>
+      <w:r>
+        <w:t xml:space="preserve">La columna 1 es el algoritmo 2 son el número de Unidades, 3 es el ratio de aprendizaje </w:t>
+      </w:r>
+      <w:r>
+        <w:rPr>
+          <w:rFonts w:ascii="var(--colab-code-font-family)" w:hAnsi="var(--colab-code-font-family)"/>
+          <w:color w:val="212121"/>
+        </w:rPr>
+        <w:t>0.0015323427281788212</w:t>
+      </w:r>
+      <w:r>
+        <w:rPr>
+          <w:rFonts w:ascii="var(--colab-code-font-family)" w:hAnsi="var(--colab-code-font-family)"/>
+          <w:color w:val="212121"/>
+        </w:rPr>
+        <w:t>,</w:t>
+      </w:r>
+      <w:r>
+        <w:t xml:space="preserve"> la columna 4 es el </w:t>
+      </w:r>
+      <w:proofErr w:type="spellStart"/>
+      <w:r>
+        <w:rPr>
+          <w:i/>
+        </w:rPr>
+        <w:t>Dropout</w:t>
+      </w:r>
+      <w:proofErr w:type="spellEnd"/>
+      <w:r>
+        <w:t xml:space="preserve">, la columna 5 </w:t>
+      </w:r>
+      <w:r>
+        <w:t xml:space="preserve"> </w:t>
+      </w:r>
+      <w:r>
+        <w:t xml:space="preserve">es el </w:t>
+      </w:r>
+      <w:proofErr w:type="spellStart"/>
+      <w:r>
+        <w:rPr>
+          <w:i/>
+        </w:rPr>
+        <w:t>Recurrent</w:t>
+      </w:r>
+      <w:proofErr w:type="spellEnd"/>
+      <w:r>
+        <w:rPr>
+          <w:i/>
+        </w:rPr>
+        <w:t xml:space="preserve"> </w:t>
+      </w:r>
+      <w:proofErr w:type="spellStart"/>
+      <w:r>
+        <w:rPr>
+          <w:i/>
+        </w:rPr>
+        <w:t>Dropout</w:t>
+      </w:r>
+      <w:proofErr w:type="spellEnd"/>
+      <w:r>
+        <w:t xml:space="preserve">, la columna 6 es el </w:t>
+      </w:r>
+      <w:proofErr w:type="spellStart"/>
+      <w:r>
+        <w:t>Batch</w:t>
+      </w:r>
+      <w:proofErr w:type="spellEnd"/>
+      <w:r>
+        <w:t xml:space="preserve"> </w:t>
+      </w:r>
+      <w:proofErr w:type="spellStart"/>
+      <w:r>
+        <w:t>Size</w:t>
+      </w:r>
+      <w:proofErr w:type="spellEnd"/>
+      <w:r>
+        <w:t>, la columna 7 es la</w:t>
+      </w:r>
+      <w:r>
+        <w:t xml:space="preserve"> </w:t>
+      </w:r>
+      <w:r>
+        <w:t>Paciencia de Parada.</w:t>
+      </w:r>
+    </w:p>
+    <w:p/>
     <w:p/>
     <w:p/>
     <w:tbl>
@@ -1612,6 +2246,7 @@
           </w:tcPr>
           <w:p>
             <w:r>
+              <w:lastRenderedPageBreak/>
               <w:t>#</w:t>
             </w:r>
           </w:p>
@@ -1854,7 +2489,7 @@
           </w:tcPr>
           <w:p>
             <w:r>
-              <w:t>2</w:t>
+              <w:t>3</w:t>
             </w:r>
           </w:p>
         </w:tc>
@@ -1864,7 +2499,7 @@
           </w:tcPr>
           <w:p>
             <w:r>
-              <w:t>A</w:t>
+              <w:t>B</w:t>
             </w:r>
           </w:p>
         </w:tc>
@@ -1884,12 +2519,7 @@
           </w:tcPr>
           <w:p>
             <w:r>
-              <w:rPr>
-                <w:rFonts w:ascii="var(--colab-code-font-family)" w:hAnsi="var(--colab-code-font-family)"/>
-                <w:color w:val="212121"/>
-                <w:lang w:val="en-US"/>
-              </w:rPr>
-              <w:t>416</w:t>
+              <w:t>256</w:t>
             </w:r>
           </w:p>
         </w:tc>
@@ -1899,32 +2529,27 @@
           </w:tcPr>
           <w:p>
             <w:r>
-              <w:rPr>
-                <w:rFonts w:ascii="var(--colab-code-font-family)" w:hAnsi="var(--colab-code-font-family)"/>
-                <w:color w:val="212121"/>
-                <w:lang w:val="en-US"/>
-              </w:rPr>
-              <w:t>0.00153</w:t>
-            </w:r>
-          </w:p>
-        </w:tc>
-        <w:tc>
-          <w:tcPr>
-            <w:tcW w:w="547" w:type="dxa"/>
-          </w:tcPr>
-          <w:p>
-            <w:r>
-              <w:t>0.1</w:t>
-            </w:r>
-          </w:p>
-        </w:tc>
-        <w:tc>
-          <w:tcPr>
-            <w:tcW w:w="547" w:type="dxa"/>
-          </w:tcPr>
-          <w:p>
-            <w:r>
-              <w:t>0.1</w:t>
+              <w:t>0.0001</w:t>
+            </w:r>
+          </w:p>
+        </w:tc>
+        <w:tc>
+          <w:tcPr>
+            <w:tcW w:w="547" w:type="dxa"/>
+          </w:tcPr>
+          <w:p>
+            <w:r>
+              <w:t>0.0</w:t>
+            </w:r>
+          </w:p>
+        </w:tc>
+        <w:tc>
+          <w:tcPr>
+            <w:tcW w:w="547" w:type="dxa"/>
+          </w:tcPr>
+          <w:p>
+            <w:r>
+              <w:t>0.3</w:t>
             </w:r>
           </w:p>
         </w:tc>
@@ -1954,7 +2579,7 @@
           </w:tcPr>
           <w:p>
             <w:r>
-              <w:t>30</w:t>
+              <w:t>20</w:t>
             </w:r>
           </w:p>
         </w:tc>
@@ -1964,13 +2589,14 @@
           </w:tcPr>
           <w:p>
             <w:r>
-              <w:t>0.3110</w:t>
+              <w:t>0.330427</w:t>
             </w:r>
           </w:p>
         </w:tc>
       </w:tr>
     </w:tbl>
     <w:p/>
+    <w:p/>
     <w:p>
       <w:r>
         <w:t xml:space="preserve">A= Algoritmo </w:t>
@@ -2001,98 +2627,91 @@
       </w:r>
       <w:proofErr w:type="spellStart"/>
       <w:r>
-        <w:t>optimization</w:t>
+        <w:t>O</w:t>
+      </w:r>
+      <w:r>
+        <w:t>ptimization</w:t>
       </w:r>
       <w:proofErr w:type="spellEnd"/>
     </w:p>
     <w:p/>
     <w:p>
       <w:r>
-        <w:t>La columna 1 es el algoritmo 2 son el número de Unidades, 3 es el ratio de aprendizaje</w:t>
+        <w:t xml:space="preserve">La columna 1 es el algoritmo 2 son el número de Unidades, 3 es el ratio de aprendizaje la columna 4 es el </w:t>
+      </w:r>
+      <w:proofErr w:type="spellStart"/>
+      <w:r>
+        <w:rPr>
+          <w:i/>
+        </w:rPr>
+        <w:t>Dropout</w:t>
+      </w:r>
+      <w:proofErr w:type="spellEnd"/>
+      <w:r>
+        <w:t xml:space="preserve">, la columna 5 </w:t>
       </w:r>
       <w:r>
         <w:t xml:space="preserve"> </w:t>
       </w:r>
       <w:r>
-        <w:rPr>
-          <w:rFonts w:ascii="var(--colab-code-font-family)" w:hAnsi="var(--colab-code-font-family)"/>
-          <w:color w:val="212121"/>
-        </w:rPr>
-        <w:t>0.0015323427281788212</w:t>
-      </w:r>
-      <w:r>
-        <w:rPr>
-          <w:rFonts w:ascii="var(--colab-code-font-family)" w:hAnsi="var(--colab-code-font-family)"/>
-          <w:color w:val="212121"/>
-        </w:rPr>
-        <w:t>,</w:t>
-      </w:r>
-      <w:r>
-        <w:t xml:space="preserve"> la columna 4 es el </w:t>
+        <w:t xml:space="preserve">es el </w:t>
       </w:r>
       <w:proofErr w:type="spellStart"/>
       <w:r>
         <w:rPr>
           <w:i/>
         </w:rPr>
+        <w:t>Recurrent</w:t>
+      </w:r>
+      <w:proofErr w:type="spellEnd"/>
+      <w:r>
+        <w:rPr>
+          <w:i/>
+        </w:rPr>
+        <w:t xml:space="preserve"> </w:t>
+      </w:r>
+      <w:proofErr w:type="spellStart"/>
+      <w:r>
+        <w:rPr>
+          <w:i/>
+        </w:rPr>
         <w:t>Dropout</w:t>
       </w:r>
       <w:proofErr w:type="spellEnd"/>
       <w:r>
-        <w:t xml:space="preserve">, la columna 5 </w:t>
-      </w:r>
+        <w:t xml:space="preserve">, la columna 6 es el </w:t>
+      </w:r>
+      <w:proofErr w:type="spellStart"/>
+      <w:r>
+        <w:t>Batch</w:t>
+      </w:r>
+      <w:proofErr w:type="spellEnd"/>
       <w:r>
         <w:t xml:space="preserve"> </w:t>
       </w:r>
-      <w:r>
-        <w:t xml:space="preserve">es el </w:t>
-      </w:r>
-      <w:proofErr w:type="spellStart"/>
-      <w:r>
-        <w:rPr>
-          <w:i/>
-        </w:rPr>
-        <w:t>Recurrent</w:t>
-      </w:r>
-      <w:proofErr w:type="spellEnd"/>
-      <w:r>
-        <w:rPr>
-          <w:i/>
-        </w:rPr>
+      <w:proofErr w:type="spellStart"/>
+      <w:r>
+        <w:t>Size</w:t>
+      </w:r>
+      <w:proofErr w:type="spellEnd"/>
+      <w:r>
+        <w:t>, la columna 7 es la</w:t>
+      </w:r>
+      <w:r>
         <w:t xml:space="preserve"> </w:t>
       </w:r>
-      <w:proofErr w:type="spellStart"/>
-      <w:r>
-        <w:rPr>
-          <w:i/>
-        </w:rPr>
-        <w:t>Dropout</w:t>
-      </w:r>
-      <w:proofErr w:type="spellEnd"/>
-      <w:r>
-        <w:t xml:space="preserve">, la columna 6 es el </w:t>
-      </w:r>
-      <w:proofErr w:type="spellStart"/>
-      <w:r>
-        <w:t>Batch</w:t>
-      </w:r>
-      <w:proofErr w:type="spellEnd"/>
-      <w:r>
-        <w:t xml:space="preserve"> </w:t>
-      </w:r>
-      <w:proofErr w:type="spellStart"/>
-      <w:r>
-        <w:t>Size</w:t>
-      </w:r>
-      <w:proofErr w:type="spellEnd"/>
-      <w:r>
-        <w:t>, la columna 7 es la</w:t>
-      </w:r>
-      <w:r>
-        <w:t xml:space="preserve"> </w:t>
-      </w:r>
       <w:r>
         <w:t>Paciencia de Parada.</w:t>
+      </w:r>
+    </w:p>
+    <w:p>
+      <w:r>
+        <w:t>De aquí en más el resto de las pruebas es con % Test de 20.</w:t>
+      </w:r>
+    </w:p>
+    <w:p>
+      <w:r>
+        <w:br w:type="page"/>
       </w:r>
     </w:p>
     <w:p/>
@@ -2218,7 +2837,7 @@
           </w:tcPr>
           <w:p>
             <w:r>
-              <w:t>% Test</w:t>
+              <w:t>#Capas</w:t>
             </w:r>
           </w:p>
         </w:tc>
@@ -2340,7 +2959,7 @@
           </w:tcPr>
           <w:p>
             <w:r>
-              <w:t>20</w:t>
+              <w:t>1</w:t>
             </w:r>
           </w:p>
         </w:tc>
@@ -2349,11 +2968,6 @@
             <w:tcW w:w="1305" w:type="dxa"/>
           </w:tcPr>
           <w:p>
-            <w:pPr>
-              <w:rPr>
-                <w:highlight w:val="green"/>
-              </w:rPr>
-            </w:pPr>
             <w:r>
               <w:rPr>
                 <w:highlight w:val="green"/>
@@ -2380,7 +2994,7 @@
           </w:tcPr>
           <w:p>
             <w:r>
-              <w:t>B</w:t>
+              <w:t>A</w:t>
             </w:r>
           </w:p>
         </w:tc>
@@ -2400,7 +3014,12 @@
           </w:tcPr>
           <w:p>
             <w:r>
-              <w:t>256</w:t>
+              <w:rPr>
+                <w:rFonts w:ascii="var(--colab-code-font-family)" w:hAnsi="var(--colab-code-font-family)"/>
+                <w:color w:val="212121"/>
+                <w:lang w:val="en-US"/>
+              </w:rPr>
+              <w:t>416</w:t>
             </w:r>
           </w:p>
         </w:tc>
@@ -2410,27 +3029,32 @@
           </w:tcPr>
           <w:p>
             <w:r>
-              <w:t>0.0001</w:t>
-            </w:r>
-          </w:p>
-        </w:tc>
-        <w:tc>
-          <w:tcPr>
-            <w:tcW w:w="547" w:type="dxa"/>
-          </w:tcPr>
-          <w:p>
-            <w:r>
-              <w:t>0.0</w:t>
-            </w:r>
-          </w:p>
-        </w:tc>
-        <w:tc>
-          <w:tcPr>
-            <w:tcW w:w="547" w:type="dxa"/>
-          </w:tcPr>
-          <w:p>
-            <w:r>
-              <w:t>0.3</w:t>
+              <w:rPr>
+                <w:rFonts w:ascii="var(--colab-code-font-family)" w:hAnsi="var(--colab-code-font-family)"/>
+                <w:color w:val="212121"/>
+                <w:lang w:val="en-US"/>
+              </w:rPr>
+              <w:t>0.00153</w:t>
+            </w:r>
+          </w:p>
+        </w:tc>
+        <w:tc>
+          <w:tcPr>
+            <w:tcW w:w="547" w:type="dxa"/>
+          </w:tcPr>
+          <w:p>
+            <w:r>
+              <w:t>0.1</w:t>
+            </w:r>
+          </w:p>
+        </w:tc>
+        <w:tc>
+          <w:tcPr>
+            <w:tcW w:w="547" w:type="dxa"/>
+          </w:tcPr>
+          <w:p>
+            <w:r>
+              <w:t>0.1</w:t>
             </w:r>
           </w:p>
         </w:tc>
@@ -2460,7 +3084,7 @@
           </w:tcPr>
           <w:p>
             <w:r>
-              <w:t>20</w:t>
+              <w:t>2</w:t>
             </w:r>
           </w:p>
         </w:tc>
@@ -2469,8 +3093,272 @@
             <w:tcW w:w="1305" w:type="dxa"/>
           </w:tcPr>
           <w:p>
-            <w:r>
-              <w:t>0.330427</w:t>
+            <w:pPr>
+              <w:rPr>
+                <w:highlight w:val="green"/>
+              </w:rPr>
+            </w:pPr>
+            <w:r>
+              <w:rPr>
+                <w:highlight w:val="green"/>
+              </w:rPr>
+              <w:t>0.273754</w:t>
+            </w:r>
+          </w:p>
+        </w:tc>
+      </w:tr>
+      <w:tr>
+        <w:tc>
+          <w:tcPr>
+            <w:tcW w:w="425" w:type="dxa"/>
+          </w:tcPr>
+          <w:p>
+            <w:r>
+              <w:t>4</w:t>
+            </w:r>
+          </w:p>
+        </w:tc>
+        <w:tc>
+          <w:tcPr>
+            <w:tcW w:w="709" w:type="dxa"/>
+          </w:tcPr>
+          <w:p>
+            <w:r>
+              <w:t>A</w:t>
+            </w:r>
+          </w:p>
+        </w:tc>
+        <w:tc>
+          <w:tcPr>
+            <w:tcW w:w="851" w:type="dxa"/>
+          </w:tcPr>
+          <w:p>
+            <w:r>
+              <w:t>28</w:t>
+            </w:r>
+          </w:p>
+        </w:tc>
+        <w:tc>
+          <w:tcPr>
+            <w:tcW w:w="850" w:type="dxa"/>
+          </w:tcPr>
+          <w:p>
+            <w:r>
+              <w:rPr>
+                <w:rFonts w:ascii="var(--colab-code-font-family)" w:hAnsi="var(--colab-code-font-family)"/>
+                <w:color w:val="212121"/>
+                <w:lang w:val="en-US"/>
+              </w:rPr>
+              <w:t>416</w:t>
+            </w:r>
+          </w:p>
+        </w:tc>
+        <w:tc>
+          <w:tcPr>
+            <w:tcW w:w="1042" w:type="dxa"/>
+          </w:tcPr>
+          <w:p>
+            <w:r>
+              <w:rPr>
+                <w:rFonts w:ascii="var(--colab-code-font-family)" w:hAnsi="var(--colab-code-font-family)"/>
+                <w:color w:val="212121"/>
+                <w:lang w:val="en-US"/>
+              </w:rPr>
+              <w:t>0.00153</w:t>
+            </w:r>
+          </w:p>
+        </w:tc>
+        <w:tc>
+          <w:tcPr>
+            <w:tcW w:w="547" w:type="dxa"/>
+          </w:tcPr>
+          <w:p>
+            <w:r>
+              <w:t>0.1</w:t>
+            </w:r>
+          </w:p>
+        </w:tc>
+        <w:tc>
+          <w:tcPr>
+            <w:tcW w:w="547" w:type="dxa"/>
+          </w:tcPr>
+          <w:p>
+            <w:r>
+              <w:t>0.1</w:t>
+            </w:r>
+          </w:p>
+        </w:tc>
+        <w:tc>
+          <w:tcPr>
+            <w:tcW w:w="547" w:type="dxa"/>
+          </w:tcPr>
+          <w:p>
+            <w:r>
+              <w:t>32</w:t>
+            </w:r>
+          </w:p>
+        </w:tc>
+        <w:tc>
+          <w:tcPr>
+            <w:tcW w:w="547" w:type="dxa"/>
+          </w:tcPr>
+          <w:p>
+            <w:r>
+              <w:t>10</w:t>
+            </w:r>
+          </w:p>
+        </w:tc>
+        <w:tc>
+          <w:tcPr>
+            <w:tcW w:w="1023" w:type="dxa"/>
+          </w:tcPr>
+          <w:p>
+            <w:r>
+              <w:t>3</w:t>
+            </w:r>
+          </w:p>
+        </w:tc>
+        <w:tc>
+          <w:tcPr>
+            <w:tcW w:w="1305" w:type="dxa"/>
+          </w:tcPr>
+          <w:p>
+            <w:r>
+              <w:rPr>
+                <w:highlight w:val="yellow"/>
+              </w:rPr>
+              <w:t>0.299711</w:t>
+            </w:r>
+          </w:p>
+          <w:p/>
+        </w:tc>
+      </w:tr>
+      <w:tr>
+        <w:tc>
+          <w:tcPr>
+            <w:tcW w:w="425" w:type="dxa"/>
+          </w:tcPr>
+          <w:p>
+            <w:r>
+              <w:t>5</w:t>
+            </w:r>
+          </w:p>
+        </w:tc>
+        <w:tc>
+          <w:tcPr>
+            <w:tcW w:w="709" w:type="dxa"/>
+          </w:tcPr>
+          <w:p>
+            <w:r>
+              <w:t>A</w:t>
+            </w:r>
+          </w:p>
+        </w:tc>
+        <w:tc>
+          <w:tcPr>
+            <w:tcW w:w="851" w:type="dxa"/>
+          </w:tcPr>
+          <w:p>
+            <w:r>
+              <w:t>28</w:t>
+            </w:r>
+          </w:p>
+        </w:tc>
+        <w:tc>
+          <w:tcPr>
+            <w:tcW w:w="850" w:type="dxa"/>
+          </w:tcPr>
+          <w:p>
+            <w:r>
+              <w:rPr>
+                <w:rFonts w:ascii="var(--colab-code-font-family)" w:hAnsi="var(--colab-code-font-family)"/>
+                <w:color w:val="212121"/>
+                <w:lang w:val="en-US"/>
+              </w:rPr>
+              <w:t>416</w:t>
+            </w:r>
+          </w:p>
+        </w:tc>
+        <w:tc>
+          <w:tcPr>
+            <w:tcW w:w="1042" w:type="dxa"/>
+          </w:tcPr>
+          <w:p>
+            <w:r>
+              <w:rPr>
+                <w:rFonts w:ascii="var(--colab-code-font-family)" w:hAnsi="var(--colab-code-font-family)"/>
+                <w:color w:val="212121"/>
+                <w:lang w:val="en-US"/>
+              </w:rPr>
+              <w:t>0.00153</w:t>
+            </w:r>
+          </w:p>
+        </w:tc>
+        <w:tc>
+          <w:tcPr>
+            <w:tcW w:w="547" w:type="dxa"/>
+          </w:tcPr>
+          <w:p>
+            <w:r>
+              <w:t>0.1</w:t>
+            </w:r>
+          </w:p>
+        </w:tc>
+        <w:tc>
+          <w:tcPr>
+            <w:tcW w:w="547" w:type="dxa"/>
+          </w:tcPr>
+          <w:p>
+            <w:r>
+              <w:t>0.1</w:t>
+            </w:r>
+          </w:p>
+        </w:tc>
+        <w:tc>
+          <w:tcPr>
+            <w:tcW w:w="547" w:type="dxa"/>
+          </w:tcPr>
+          <w:p>
+            <w:r>
+              <w:t>32</w:t>
+            </w:r>
+          </w:p>
+        </w:tc>
+        <w:tc>
+          <w:tcPr>
+            <w:tcW w:w="547" w:type="dxa"/>
+          </w:tcPr>
+          <w:p>
+            <w:r>
+              <w:t>10</w:t>
+            </w:r>
+          </w:p>
+        </w:tc>
+        <w:tc>
+          <w:tcPr>
+            <w:tcW w:w="1023" w:type="dxa"/>
+          </w:tcPr>
+          <w:p>
+            <w:r>
+              <w:t>4</w:t>
+            </w:r>
+          </w:p>
+        </w:tc>
+        <w:tc>
+          <w:tcPr>
+            <w:tcW w:w="1305" w:type="dxa"/>
+          </w:tcPr>
+          <w:p>
+            <w:pPr>
+              <w:rPr>
+                <w:highlight w:val="yellow"/>
+              </w:rPr>
+            </w:pPr>
+            <w:r>
+              <w:rPr>
+                <w:highlight w:val="yellow"/>
+              </w:rPr>
+              <w:t>0.333327</w:t>
             </w:r>
           </w:p>
         </w:tc>
@@ -2490,775 +3378,6 @@
     </w:p>
     <w:p>
       <w:r>
-        <w:t>B=</w:t>
-      </w:r>
-      <w:r>
-        <w:t xml:space="preserve"> </w:t>
-      </w:r>
-      <w:r>
-        <w:t xml:space="preserve">Algoritmo </w:t>
-      </w:r>
-      <w:proofErr w:type="spellStart"/>
-      <w:r>
-        <w:t>Bayesian</w:t>
-      </w:r>
-      <w:proofErr w:type="spellEnd"/>
-      <w:r>
-        <w:t xml:space="preserve"> </w:t>
-      </w:r>
-      <w:proofErr w:type="spellStart"/>
-      <w:r>
-        <w:t>O</w:t>
-      </w:r>
-      <w:r>
-        <w:t>ptimization</w:t>
-      </w:r>
-      <w:proofErr w:type="spellEnd"/>
-    </w:p>
-    <w:p/>
-    <w:p>
-      <w:r>
-        <w:t xml:space="preserve">La columna 1 es el algoritmo 2 son el número de Unidades, 3 es el ratio de aprendizaje la columna 4 es el </w:t>
-      </w:r>
-      <w:proofErr w:type="spellStart"/>
-      <w:r>
-        <w:rPr>
-          <w:i/>
-        </w:rPr>
-        <w:t>Dropout</w:t>
-      </w:r>
-      <w:proofErr w:type="spellEnd"/>
-      <w:r>
-        <w:t xml:space="preserve">, la columna 5 </w:t>
-      </w:r>
-      <w:r>
-        <w:t xml:space="preserve"> </w:t>
-      </w:r>
-      <w:r>
-        <w:t xml:space="preserve">es el </w:t>
-      </w:r>
-      <w:proofErr w:type="spellStart"/>
-      <w:r>
-        <w:rPr>
-          <w:i/>
-        </w:rPr>
-        <w:t>Recurrent</w:t>
-      </w:r>
-      <w:proofErr w:type="spellEnd"/>
-      <w:r>
-        <w:rPr>
-          <w:i/>
-        </w:rPr>
-        <w:t xml:space="preserve"> </w:t>
-      </w:r>
-      <w:proofErr w:type="spellStart"/>
-      <w:r>
-        <w:rPr>
-          <w:i/>
-        </w:rPr>
-        <w:t>Dropout</w:t>
-      </w:r>
-      <w:proofErr w:type="spellEnd"/>
-      <w:r>
-        <w:t xml:space="preserve">, la columna 6 es el </w:t>
-      </w:r>
-      <w:proofErr w:type="spellStart"/>
-      <w:r>
-        <w:t>Batch</w:t>
-      </w:r>
-      <w:proofErr w:type="spellEnd"/>
-      <w:r>
-        <w:t xml:space="preserve"> </w:t>
-      </w:r>
-      <w:proofErr w:type="spellStart"/>
-      <w:r>
-        <w:t>Size</w:t>
-      </w:r>
-      <w:proofErr w:type="spellEnd"/>
-      <w:r>
-        <w:t>, la columna 7 es la</w:t>
-      </w:r>
-      <w:r>
-        <w:t xml:space="preserve"> </w:t>
-      </w:r>
-      <w:r>
-        <w:t>Paciencia de Parada.</w:t>
-      </w:r>
-    </w:p>
-    <w:p>
-      <w:r>
-        <w:t>De aquí en más el resto de las pruebas es con % Test de 20.</w:t>
-      </w:r>
-    </w:p>
-    <w:p>
-      <w:r>
-        <w:br w:type="page"/>
-      </w:r>
-    </w:p>
-    <w:p/>
-    <w:p/>
-    <w:tbl>
-      <w:tblPr>
-        <w:tblStyle w:val="Tablaconcuadrcula"/>
-        <w:tblW w:w="8393" w:type="dxa"/>
-        <w:tblInd w:w="137" w:type="dxa"/>
-        <w:tblLayout w:type="fixed"/>
-        <w:tblLook w:val="04A0" w:firstRow="1" w:lastRow="0" w:firstColumn="1" w:lastColumn="0" w:noHBand="0" w:noVBand="1"/>
-      </w:tblPr>
-      <w:tblGrid>
-        <w:gridCol w:w="425"/>
-        <w:gridCol w:w="709"/>
-        <w:gridCol w:w="851"/>
-        <w:gridCol w:w="850"/>
-        <w:gridCol w:w="1042"/>
-        <w:gridCol w:w="547"/>
-        <w:gridCol w:w="547"/>
-        <w:gridCol w:w="547"/>
-        <w:gridCol w:w="547"/>
-        <w:gridCol w:w="1023"/>
-        <w:gridCol w:w="1305"/>
-      </w:tblGrid>
-      <w:tr>
-        <w:trPr>
-          <w:trHeight w:val="331"/>
-        </w:trPr>
-        <w:tc>
-          <w:tcPr>
-            <w:tcW w:w="425" w:type="dxa"/>
-          </w:tcPr>
-          <w:p>
-            <w:r>
-              <w:t>#</w:t>
-            </w:r>
-          </w:p>
-        </w:tc>
-        <w:tc>
-          <w:tcPr>
-            <w:tcW w:w="709" w:type="dxa"/>
-          </w:tcPr>
-          <w:p>
-            <w:r>
-              <w:t>1</w:t>
-            </w:r>
-          </w:p>
-        </w:tc>
-        <w:tc>
-          <w:tcPr>
-            <w:tcW w:w="851" w:type="dxa"/>
-          </w:tcPr>
-          <w:p>
-            <w:r>
-              <w:t>N-Días</w:t>
-            </w:r>
-          </w:p>
-        </w:tc>
-        <w:tc>
-          <w:tcPr>
-            <w:tcW w:w="850" w:type="dxa"/>
-          </w:tcPr>
-          <w:p>
-            <w:r>
-              <w:t>2</w:t>
-            </w:r>
-          </w:p>
-        </w:tc>
-        <w:tc>
-          <w:tcPr>
-            <w:tcW w:w="1042" w:type="dxa"/>
-          </w:tcPr>
-          <w:p>
-            <w:r>
-              <w:t>3</w:t>
-            </w:r>
-          </w:p>
-        </w:tc>
-        <w:tc>
-          <w:tcPr>
-            <w:tcW w:w="547" w:type="dxa"/>
-          </w:tcPr>
-          <w:p>
-            <w:r>
-              <w:t>4</w:t>
-            </w:r>
-          </w:p>
-        </w:tc>
-        <w:tc>
-          <w:tcPr>
-            <w:tcW w:w="547" w:type="dxa"/>
-          </w:tcPr>
-          <w:p>
-            <w:r>
-              <w:t>5</w:t>
-            </w:r>
-          </w:p>
-        </w:tc>
-        <w:tc>
-          <w:tcPr>
-            <w:tcW w:w="547" w:type="dxa"/>
-          </w:tcPr>
-          <w:p>
-            <w:r>
-              <w:t>6</w:t>
-            </w:r>
-          </w:p>
-        </w:tc>
-        <w:tc>
-          <w:tcPr>
-            <w:tcW w:w="547" w:type="dxa"/>
-          </w:tcPr>
-          <w:p>
-            <w:r>
-              <w:t>7</w:t>
-            </w:r>
-          </w:p>
-        </w:tc>
-        <w:tc>
-          <w:tcPr>
-            <w:tcW w:w="1023" w:type="dxa"/>
-          </w:tcPr>
-          <w:p>
-            <w:r>
-              <w:t>#Capas</w:t>
-            </w:r>
-          </w:p>
-        </w:tc>
-        <w:tc>
-          <w:tcPr>
-            <w:tcW w:w="1305" w:type="dxa"/>
-          </w:tcPr>
-          <w:p>
-            <w:r>
-              <w:t>SMAPE</w:t>
-            </w:r>
-          </w:p>
-        </w:tc>
-      </w:tr>
-      <w:tr>
-        <w:tc>
-          <w:tcPr>
-            <w:tcW w:w="425" w:type="dxa"/>
-          </w:tcPr>
-          <w:p>
-            <w:r>
-              <w:t>1</w:t>
-            </w:r>
-          </w:p>
-        </w:tc>
-        <w:tc>
-          <w:tcPr>
-            <w:tcW w:w="709" w:type="dxa"/>
-          </w:tcPr>
-          <w:p>
-            <w:r>
-              <w:t>A</w:t>
-            </w:r>
-          </w:p>
-        </w:tc>
-        <w:tc>
-          <w:tcPr>
-            <w:tcW w:w="851" w:type="dxa"/>
-          </w:tcPr>
-          <w:p>
-            <w:r>
-              <w:t>28</w:t>
-            </w:r>
-          </w:p>
-        </w:tc>
-        <w:tc>
-          <w:tcPr>
-            <w:tcW w:w="850" w:type="dxa"/>
-          </w:tcPr>
-          <w:p>
-            <w:r>
-              <w:rPr>
-                <w:rFonts w:ascii="var(--colab-code-font-family)" w:hAnsi="var(--colab-code-font-family)"/>
-                <w:color w:val="212121"/>
-                <w:lang w:val="en-US"/>
-              </w:rPr>
-              <w:t>416</w:t>
-            </w:r>
-          </w:p>
-        </w:tc>
-        <w:tc>
-          <w:tcPr>
-            <w:tcW w:w="1042" w:type="dxa"/>
-          </w:tcPr>
-          <w:p>
-            <w:r>
-              <w:rPr>
-                <w:rFonts w:ascii="var(--colab-code-font-family)" w:hAnsi="var(--colab-code-font-family)"/>
-                <w:color w:val="212121"/>
-                <w:lang w:val="en-US"/>
-              </w:rPr>
-              <w:t>0.00153</w:t>
-            </w:r>
-          </w:p>
-        </w:tc>
-        <w:tc>
-          <w:tcPr>
-            <w:tcW w:w="547" w:type="dxa"/>
-          </w:tcPr>
-          <w:p>
-            <w:r>
-              <w:t>0.1</w:t>
-            </w:r>
-          </w:p>
-        </w:tc>
-        <w:tc>
-          <w:tcPr>
-            <w:tcW w:w="547" w:type="dxa"/>
-          </w:tcPr>
-          <w:p>
-            <w:r>
-              <w:t>0.1</w:t>
-            </w:r>
-          </w:p>
-        </w:tc>
-        <w:tc>
-          <w:tcPr>
-            <w:tcW w:w="547" w:type="dxa"/>
-          </w:tcPr>
-          <w:p>
-            <w:r>
-              <w:t>32</w:t>
-            </w:r>
-          </w:p>
-        </w:tc>
-        <w:tc>
-          <w:tcPr>
-            <w:tcW w:w="547" w:type="dxa"/>
-          </w:tcPr>
-          <w:p>
-            <w:r>
-              <w:t>10</w:t>
-            </w:r>
-          </w:p>
-        </w:tc>
-        <w:tc>
-          <w:tcPr>
-            <w:tcW w:w="1023" w:type="dxa"/>
-          </w:tcPr>
-          <w:p>
-            <w:r>
-              <w:t>1</w:t>
-            </w:r>
-          </w:p>
-        </w:tc>
-        <w:tc>
-          <w:tcPr>
-            <w:tcW w:w="1305" w:type="dxa"/>
-          </w:tcPr>
-          <w:p>
-            <w:r>
-              <w:rPr>
-                <w:highlight w:val="green"/>
-              </w:rPr>
-              <w:t>0.281680</w:t>
-            </w:r>
-          </w:p>
-        </w:tc>
-      </w:tr>
-      <w:tr>
-        <w:tc>
-          <w:tcPr>
-            <w:tcW w:w="425" w:type="dxa"/>
-          </w:tcPr>
-          <w:p>
-            <w:r>
-              <w:t>3</w:t>
-            </w:r>
-          </w:p>
-        </w:tc>
-        <w:tc>
-          <w:tcPr>
-            <w:tcW w:w="709" w:type="dxa"/>
-          </w:tcPr>
-          <w:p>
-            <w:r>
-              <w:t>A</w:t>
-            </w:r>
-          </w:p>
-        </w:tc>
-        <w:tc>
-          <w:tcPr>
-            <w:tcW w:w="851" w:type="dxa"/>
-          </w:tcPr>
-          <w:p>
-            <w:r>
-              <w:t>28</w:t>
-            </w:r>
-          </w:p>
-        </w:tc>
-        <w:tc>
-          <w:tcPr>
-            <w:tcW w:w="850" w:type="dxa"/>
-          </w:tcPr>
-          <w:p>
-            <w:r>
-              <w:rPr>
-                <w:rFonts w:ascii="var(--colab-code-font-family)" w:hAnsi="var(--colab-code-font-family)"/>
-                <w:color w:val="212121"/>
-                <w:lang w:val="en-US"/>
-              </w:rPr>
-              <w:t>416</w:t>
-            </w:r>
-          </w:p>
-        </w:tc>
-        <w:tc>
-          <w:tcPr>
-            <w:tcW w:w="1042" w:type="dxa"/>
-          </w:tcPr>
-          <w:p>
-            <w:r>
-              <w:rPr>
-                <w:rFonts w:ascii="var(--colab-code-font-family)" w:hAnsi="var(--colab-code-font-family)"/>
-                <w:color w:val="212121"/>
-                <w:lang w:val="en-US"/>
-              </w:rPr>
-              <w:t>0.00153</w:t>
-            </w:r>
-          </w:p>
-        </w:tc>
-        <w:tc>
-          <w:tcPr>
-            <w:tcW w:w="547" w:type="dxa"/>
-          </w:tcPr>
-          <w:p>
-            <w:r>
-              <w:t>0.1</w:t>
-            </w:r>
-          </w:p>
-        </w:tc>
-        <w:tc>
-          <w:tcPr>
-            <w:tcW w:w="547" w:type="dxa"/>
-          </w:tcPr>
-          <w:p>
-            <w:r>
-              <w:t>0.1</w:t>
-            </w:r>
-          </w:p>
-        </w:tc>
-        <w:tc>
-          <w:tcPr>
-            <w:tcW w:w="547" w:type="dxa"/>
-          </w:tcPr>
-          <w:p>
-            <w:r>
-              <w:t>32</w:t>
-            </w:r>
-          </w:p>
-        </w:tc>
-        <w:tc>
-          <w:tcPr>
-            <w:tcW w:w="547" w:type="dxa"/>
-          </w:tcPr>
-          <w:p>
-            <w:r>
-              <w:t>10</w:t>
-            </w:r>
-          </w:p>
-        </w:tc>
-        <w:tc>
-          <w:tcPr>
-            <w:tcW w:w="1023" w:type="dxa"/>
-          </w:tcPr>
-          <w:p>
-            <w:r>
-              <w:t>2</w:t>
-            </w:r>
-          </w:p>
-        </w:tc>
-        <w:tc>
-          <w:tcPr>
-            <w:tcW w:w="1305" w:type="dxa"/>
-          </w:tcPr>
-          <w:p>
-            <w:pPr>
-              <w:rPr>
-                <w:highlight w:val="green"/>
-              </w:rPr>
-            </w:pPr>
-            <w:r>
-              <w:rPr>
-                <w:highlight w:val="green"/>
-              </w:rPr>
-              <w:t>0.273754</w:t>
-            </w:r>
-          </w:p>
-        </w:tc>
-      </w:tr>
-      <w:tr>
-        <w:tc>
-          <w:tcPr>
-            <w:tcW w:w="425" w:type="dxa"/>
-          </w:tcPr>
-          <w:p>
-            <w:r>
-              <w:t>4</w:t>
-            </w:r>
-          </w:p>
-        </w:tc>
-        <w:tc>
-          <w:tcPr>
-            <w:tcW w:w="709" w:type="dxa"/>
-          </w:tcPr>
-          <w:p>
-            <w:r>
-              <w:t>A</w:t>
-            </w:r>
-          </w:p>
-        </w:tc>
-        <w:tc>
-          <w:tcPr>
-            <w:tcW w:w="851" w:type="dxa"/>
-          </w:tcPr>
-          <w:p>
-            <w:r>
-              <w:t>28</w:t>
-            </w:r>
-          </w:p>
-        </w:tc>
-        <w:tc>
-          <w:tcPr>
-            <w:tcW w:w="850" w:type="dxa"/>
-          </w:tcPr>
-          <w:p>
-            <w:r>
-              <w:rPr>
-                <w:rFonts w:ascii="var(--colab-code-font-family)" w:hAnsi="var(--colab-code-font-family)"/>
-                <w:color w:val="212121"/>
-                <w:lang w:val="en-US"/>
-              </w:rPr>
-              <w:t>416</w:t>
-            </w:r>
-          </w:p>
-        </w:tc>
-        <w:tc>
-          <w:tcPr>
-            <w:tcW w:w="1042" w:type="dxa"/>
-          </w:tcPr>
-          <w:p>
-            <w:r>
-              <w:rPr>
-                <w:rFonts w:ascii="var(--colab-code-font-family)" w:hAnsi="var(--colab-code-font-family)"/>
-                <w:color w:val="212121"/>
-                <w:lang w:val="en-US"/>
-              </w:rPr>
-              <w:t>0.00153</w:t>
-            </w:r>
-          </w:p>
-        </w:tc>
-        <w:tc>
-          <w:tcPr>
-            <w:tcW w:w="547" w:type="dxa"/>
-          </w:tcPr>
-          <w:p>
-            <w:r>
-              <w:t>0.1</w:t>
-            </w:r>
-          </w:p>
-        </w:tc>
-        <w:tc>
-          <w:tcPr>
-            <w:tcW w:w="547" w:type="dxa"/>
-          </w:tcPr>
-          <w:p>
-            <w:r>
-              <w:t>0.1</w:t>
-            </w:r>
-          </w:p>
-        </w:tc>
-        <w:tc>
-          <w:tcPr>
-            <w:tcW w:w="547" w:type="dxa"/>
-          </w:tcPr>
-          <w:p>
-            <w:r>
-              <w:t>32</w:t>
-            </w:r>
-          </w:p>
-        </w:tc>
-        <w:tc>
-          <w:tcPr>
-            <w:tcW w:w="547" w:type="dxa"/>
-          </w:tcPr>
-          <w:p>
-            <w:r>
-              <w:t>10</w:t>
-            </w:r>
-          </w:p>
-        </w:tc>
-        <w:tc>
-          <w:tcPr>
-            <w:tcW w:w="1023" w:type="dxa"/>
-          </w:tcPr>
-          <w:p>
-            <w:r>
-              <w:t>3</w:t>
-            </w:r>
-          </w:p>
-        </w:tc>
-        <w:tc>
-          <w:tcPr>
-            <w:tcW w:w="1305" w:type="dxa"/>
-          </w:tcPr>
-          <w:p>
-            <w:r>
-              <w:rPr>
-                <w:highlight w:val="yellow"/>
-              </w:rPr>
-              <w:t>0.299711</w:t>
-            </w:r>
-          </w:p>
-          <w:p/>
-        </w:tc>
-      </w:tr>
-      <w:tr>
-        <w:tc>
-          <w:tcPr>
-            <w:tcW w:w="425" w:type="dxa"/>
-          </w:tcPr>
-          <w:p>
-            <w:r>
-              <w:t>5</w:t>
-            </w:r>
-          </w:p>
-        </w:tc>
-        <w:tc>
-          <w:tcPr>
-            <w:tcW w:w="709" w:type="dxa"/>
-          </w:tcPr>
-          <w:p>
-            <w:r>
-              <w:t>A</w:t>
-            </w:r>
-          </w:p>
-        </w:tc>
-        <w:tc>
-          <w:tcPr>
-            <w:tcW w:w="851" w:type="dxa"/>
-          </w:tcPr>
-          <w:p>
-            <w:r>
-              <w:t>28</w:t>
-            </w:r>
-          </w:p>
-        </w:tc>
-        <w:tc>
-          <w:tcPr>
-            <w:tcW w:w="850" w:type="dxa"/>
-          </w:tcPr>
-          <w:p>
-            <w:r>
-              <w:rPr>
-                <w:rFonts w:ascii="var(--colab-code-font-family)" w:hAnsi="var(--colab-code-font-family)"/>
-                <w:color w:val="212121"/>
-                <w:lang w:val="en-US"/>
-              </w:rPr>
-              <w:t>416</w:t>
-            </w:r>
-          </w:p>
-        </w:tc>
-        <w:tc>
-          <w:tcPr>
-            <w:tcW w:w="1042" w:type="dxa"/>
-          </w:tcPr>
-          <w:p>
-            <w:r>
-              <w:rPr>
-                <w:rFonts w:ascii="var(--colab-code-font-family)" w:hAnsi="var(--colab-code-font-family)"/>
-                <w:color w:val="212121"/>
-                <w:lang w:val="en-US"/>
-              </w:rPr>
-              <w:t>0.00153</w:t>
-            </w:r>
-          </w:p>
-        </w:tc>
-        <w:tc>
-          <w:tcPr>
-            <w:tcW w:w="547" w:type="dxa"/>
-          </w:tcPr>
-          <w:p>
-            <w:r>
-              <w:t>0.1</w:t>
-            </w:r>
-          </w:p>
-        </w:tc>
-        <w:tc>
-          <w:tcPr>
-            <w:tcW w:w="547" w:type="dxa"/>
-          </w:tcPr>
-          <w:p>
-            <w:r>
-              <w:t>0.1</w:t>
-            </w:r>
-          </w:p>
-        </w:tc>
-        <w:tc>
-          <w:tcPr>
-            <w:tcW w:w="547" w:type="dxa"/>
-          </w:tcPr>
-          <w:p>
-            <w:r>
-              <w:t>32</w:t>
-            </w:r>
-          </w:p>
-        </w:tc>
-        <w:tc>
-          <w:tcPr>
-            <w:tcW w:w="547" w:type="dxa"/>
-          </w:tcPr>
-          <w:p>
-            <w:r>
-              <w:t>10</w:t>
-            </w:r>
-          </w:p>
-        </w:tc>
-        <w:tc>
-          <w:tcPr>
-            <w:tcW w:w="1023" w:type="dxa"/>
-          </w:tcPr>
-          <w:p>
-            <w:r>
-              <w:t>4</w:t>
-            </w:r>
-          </w:p>
-        </w:tc>
-        <w:tc>
-          <w:tcPr>
-            <w:tcW w:w="1305" w:type="dxa"/>
-          </w:tcPr>
-          <w:p>
-            <w:pPr>
-              <w:rPr>
-                <w:highlight w:val="yellow"/>
-              </w:rPr>
-            </w:pPr>
-            <w:r>
-              <w:rPr>
-                <w:highlight w:val="yellow"/>
-              </w:rPr>
-              <w:t>0.333327</w:t>
-            </w:r>
-          </w:p>
-        </w:tc>
-      </w:tr>
-    </w:tbl>
-    <w:p/>
-    <w:p/>
-    <w:p>
-      <w:r>
-        <w:t xml:space="preserve">A= Algoritmo </w:t>
-      </w:r>
-      <w:proofErr w:type="spellStart"/>
-      <w:r>
-        <w:t>Hyperband</w:t>
-      </w:r>
-      <w:proofErr w:type="spellEnd"/>
-    </w:p>
-    <w:p>
-      <w:r>
         <w:t xml:space="preserve">La columna 1 es el algoritmo 2 son el número de Unidades, 3 es el ratio de aprendizaje la columna 4 es el </w:t>
       </w:r>
       <w:proofErr w:type="spellStart"/>
@@ -3362,6 +3481,95 @@
           <w:b/>
         </w:rPr>
         <w:t xml:space="preserve"> GA4</w:t>
+      </w:r>
+    </w:p>
+    <w:p>
+      <w:pPr>
+        <w:rPr>
+          <w:b/>
+        </w:rPr>
+      </w:pPr>
+      <w:r>
+        <w:rPr>
+          <w:b/>
+          <w:noProof/>
+          <w:lang w:eastAsia="es-AR"/>
+        </w:rPr>
+        <w:drawing>
+          <wp:inline distT="0" distB="0" distL="0" distR="0">
+            <wp:extent cx="5324475" cy="3876675"/>
+            <wp:effectExtent l="0" t="0" r="9525" b="9525"/>
+            <wp:docPr id="12" name="Imagen 12"/>
+            <wp:cNvGraphicFramePr>
+              <a:graphicFrameLocks xmlns:a="http://schemas.openxmlformats.org/drawingml/2006/main" noChangeAspect="1"/>
+            </wp:cNvGraphicFramePr>
+            <a:graphic xmlns:a="http://schemas.openxmlformats.org/drawingml/2006/main">
+              <a:graphicData uri="http://schemas.openxmlformats.org/drawingml/2006/picture">
+                <pic:pic xmlns:pic="http://schemas.openxmlformats.org/drawingml/2006/picture">
+                  <pic:nvPicPr>
+                    <pic:cNvPr id="0" name="Picture 4"/>
+                    <pic:cNvPicPr>
+                      <a:picLocks noChangeAspect="1" noChangeArrowheads="1"/>
+                    </pic:cNvPicPr>
+                  </pic:nvPicPr>
+                  <pic:blipFill>
+                    <a:blip r:embed="rId13">
+                      <a:extLst>
+                        <a:ext uri="{28A0092B-C50C-407E-A947-70E740481C1C}">
+                          <a14:useLocalDpi xmlns:a14="http://schemas.microsoft.com/office/drawing/2010/main" val="0"/>
+                        </a:ext>
+                      </a:extLst>
+                    </a:blip>
+                    <a:srcRect/>
+                    <a:stretch>
+                      <a:fillRect/>
+                    </a:stretch>
+                  </pic:blipFill>
+                  <pic:spPr bwMode="auto">
+                    <a:xfrm>
+                      <a:off x="0" y="0"/>
+                      <a:ext cx="5324475" cy="3876675"/>
+                    </a:xfrm>
+                    <a:prstGeom prst="rect">
+                      <a:avLst/>
+                    </a:prstGeom>
+                    <a:noFill/>
+                    <a:ln>
+                      <a:noFill/>
+                    </a:ln>
+                  </pic:spPr>
+                </pic:pic>
+              </a:graphicData>
+            </a:graphic>
+          </wp:inline>
+        </w:drawing>
+      </w:r>
+    </w:p>
+    <w:p>
+      <w:pPr>
+        <w:rPr>
+          <w:b/>
+        </w:rPr>
+      </w:pPr>
+      <w:r>
+        <w:rPr>
+          <w:b/>
+        </w:rPr>
+        <w:t xml:space="preserve">Se </w:t>
+      </w:r>
+      <w:proofErr w:type="spellStart"/>
+      <w:r>
+        <w:rPr>
+          <w:b/>
+        </w:rPr>
+        <w:t>corto</w:t>
+      </w:r>
+      <w:proofErr w:type="spellEnd"/>
+      <w:r>
+        <w:rPr>
+          <w:b/>
+        </w:rPr>
+        <w:t xml:space="preserve"> en 80</w:t>
       </w:r>
     </w:p>
     <w:p/>
@@ -3397,6 +3605,7 @@
           </w:tcPr>
           <w:p>
             <w:r>
+              <w:lastRenderedPageBreak/>
               <w:t>#</w:t>
             </w:r>
           </w:p>
@@ -3942,16 +4151,7 @@
     </w:p>
     <w:p>
       <w:r>
-        <w:t xml:space="preserve">La prueba número 8 se reentrena desde cero con la configuración de la prueba </w:t>
-      </w:r>
-      <w:r>
-        <w:t>número</w:t>
-      </w:r>
-      <w:r>
-        <w:t xml:space="preserve"> 3; l</w:t>
-      </w:r>
-      <w:r>
-        <w:t xml:space="preserve">a columna 1 es el algoritmo 2 son el número de Unidades, 3 es el ratio de aprendizaje la columna 4 es el </w:t>
+        <w:t xml:space="preserve">La prueba número 8 se reentrena desde cero con la configuración de la prueba número 3; la columna 1 es el algoritmo 2 son el número de Unidades, 3 es el ratio de aprendizaje la columna 4 es el </w:t>
       </w:r>
       <w:proofErr w:type="spellStart"/>
       <w:r>
@@ -4058,6 +4258,74 @@
           <w:b/>
         </w:rPr>
       </w:pPr>
+      <w:r>
+        <w:rPr>
+          <w:b/>
+          <w:noProof/>
+          <w:lang w:eastAsia="es-AR"/>
+        </w:rPr>
+        <w:drawing>
+          <wp:inline distT="0" distB="0" distL="0" distR="0">
+            <wp:extent cx="5400675" cy="3648075"/>
+            <wp:effectExtent l="0" t="0" r="9525" b="9525"/>
+            <wp:docPr id="10" name="Imagen 10"/>
+            <wp:cNvGraphicFramePr>
+              <a:graphicFrameLocks xmlns:a="http://schemas.openxmlformats.org/drawingml/2006/main" noChangeAspect="1"/>
+            </wp:cNvGraphicFramePr>
+            <a:graphic xmlns:a="http://schemas.openxmlformats.org/drawingml/2006/main">
+              <a:graphicData uri="http://schemas.openxmlformats.org/drawingml/2006/picture">
+                <pic:pic xmlns:pic="http://schemas.openxmlformats.org/drawingml/2006/picture">
+                  <pic:nvPicPr>
+                    <pic:cNvPr id="0" name="Picture 2"/>
+                    <pic:cNvPicPr>
+                      <a:picLocks noChangeAspect="1" noChangeArrowheads="1"/>
+                    </pic:cNvPicPr>
+                  </pic:nvPicPr>
+                  <pic:blipFill>
+                    <a:blip r:embed="rId14">
+                      <a:extLst>
+                        <a:ext uri="{28A0092B-C50C-407E-A947-70E740481C1C}">
+                          <a14:useLocalDpi xmlns:a14="http://schemas.microsoft.com/office/drawing/2010/main" val="0"/>
+                        </a:ext>
+                      </a:extLst>
+                    </a:blip>
+                    <a:srcRect/>
+                    <a:stretch>
+                      <a:fillRect/>
+                    </a:stretch>
+                  </pic:blipFill>
+                  <pic:spPr bwMode="auto">
+                    <a:xfrm>
+                      <a:off x="0" y="0"/>
+                      <a:ext cx="5400675" cy="3648075"/>
+                    </a:xfrm>
+                    <a:prstGeom prst="rect">
+                      <a:avLst/>
+                    </a:prstGeom>
+                    <a:noFill/>
+                    <a:ln>
+                      <a:noFill/>
+                    </a:ln>
+                  </pic:spPr>
+                </pic:pic>
+              </a:graphicData>
+            </a:graphic>
+          </wp:inline>
+        </w:drawing>
+      </w:r>
+    </w:p>
+    <w:p>
+      <w:pPr>
+        <w:rPr>
+          <w:b/>
+        </w:rPr>
+      </w:pPr>
+      <w:r>
+        <w:rPr>
+          <w:b/>
+        </w:rPr>
+        <w:t>Corte en 500</w:t>
+      </w:r>
     </w:p>
     <w:p>
       <w:pPr>
@@ -4722,6 +4990,11 @@
       </w:r>
     </w:p>
     <w:p/>
+    <w:p>
+      <w:r>
+        <w:br w:type="page"/>
+      </w:r>
+    </w:p>
     <w:p/>
     <w:p>
       <w:pPr>
@@ -4769,6 +5042,74 @@
           <w:b/>
         </w:rPr>
       </w:pPr>
+      <w:r>
+        <w:rPr>
+          <w:b/>
+          <w:noProof/>
+          <w:lang w:eastAsia="es-AR"/>
+        </w:rPr>
+        <w:drawing>
+          <wp:inline distT="0" distB="0" distL="0" distR="0">
+            <wp:extent cx="5229225" cy="3819525"/>
+            <wp:effectExtent l="0" t="0" r="9525" b="9525"/>
+            <wp:docPr id="13" name="Imagen 13"/>
+            <wp:cNvGraphicFramePr>
+              <a:graphicFrameLocks xmlns:a="http://schemas.openxmlformats.org/drawingml/2006/main" noChangeAspect="1"/>
+            </wp:cNvGraphicFramePr>
+            <a:graphic xmlns:a="http://schemas.openxmlformats.org/drawingml/2006/main">
+              <a:graphicData uri="http://schemas.openxmlformats.org/drawingml/2006/picture">
+                <pic:pic xmlns:pic="http://schemas.openxmlformats.org/drawingml/2006/picture">
+                  <pic:nvPicPr>
+                    <pic:cNvPr id="0" name="Picture 5"/>
+                    <pic:cNvPicPr>
+                      <a:picLocks noChangeAspect="1" noChangeArrowheads="1"/>
+                    </pic:cNvPicPr>
+                  </pic:nvPicPr>
+                  <pic:blipFill>
+                    <a:blip r:embed="rId15">
+                      <a:extLst>
+                        <a:ext uri="{28A0092B-C50C-407E-A947-70E740481C1C}">
+                          <a14:useLocalDpi xmlns:a14="http://schemas.microsoft.com/office/drawing/2010/main" val="0"/>
+                        </a:ext>
+                      </a:extLst>
+                    </a:blip>
+                    <a:srcRect/>
+                    <a:stretch>
+                      <a:fillRect/>
+                    </a:stretch>
+                  </pic:blipFill>
+                  <pic:spPr bwMode="auto">
+                    <a:xfrm>
+                      <a:off x="0" y="0"/>
+                      <a:ext cx="5229225" cy="3819525"/>
+                    </a:xfrm>
+                    <a:prstGeom prst="rect">
+                      <a:avLst/>
+                    </a:prstGeom>
+                    <a:noFill/>
+                    <a:ln>
+                      <a:noFill/>
+                    </a:ln>
+                  </pic:spPr>
+                </pic:pic>
+              </a:graphicData>
+            </a:graphic>
+          </wp:inline>
+        </w:drawing>
+      </w:r>
+    </w:p>
+    <w:p>
+      <w:pPr>
+        <w:rPr>
+          <w:b/>
+        </w:rPr>
+      </w:pPr>
+      <w:r>
+        <w:rPr>
+          <w:b/>
+        </w:rPr>
+        <w:t>Corte en 400</w:t>
+      </w:r>
     </w:p>
     <w:p/>
     <w:tbl>
@@ -5188,13 +5529,8 @@
           </w:tcPr>
           <w:p>
             <w:r>
-              <w:t>0.</w:t>
-            </w:r>
-            <w:r>
-              <w:t>54018</w:t>
-            </w:r>
-            <w:bookmarkStart w:id="0" w:name="_GoBack"/>
-            <w:bookmarkEnd w:id="0"/>
+              <w:t>0.54018</w:t>
+            </w:r>
           </w:p>
         </w:tc>
       </w:tr>
@@ -5366,6 +5702,41 @@
       </w:r>
     </w:p>
     <w:p/>
+    <w:p>
+      <w:pPr>
+        <w:rPr>
+          <w:b/>
+        </w:rPr>
+      </w:pPr>
+    </w:p>
+    <w:p>
+      <w:pPr>
+        <w:rPr>
+          <w:b/>
+        </w:rPr>
+      </w:pPr>
+    </w:p>
+    <w:p>
+      <w:pPr>
+        <w:rPr>
+          <w:b/>
+        </w:rPr>
+      </w:pPr>
+    </w:p>
+    <w:p>
+      <w:pPr>
+        <w:rPr>
+          <w:b/>
+        </w:rPr>
+      </w:pPr>
+    </w:p>
+    <w:p>
+      <w:pPr>
+        <w:rPr>
+          <w:b/>
+        </w:rPr>
+      </w:pPr>
+    </w:p>
     <w:p>
       <w:pPr>
         <w:rPr>

</xml_diff>